<commit_message>
update du Cv remplacement de RabbitMQ par Kafka
</commit_message>
<xml_diff>
--- a/CV_KOFFI_Stevens.docx
+++ b/CV_KOFFI_Stevens.docx
@@ -209,6 +209,7 @@
               </w:rPr>
               <w:t xml:space="preserve">   </w:t>
             </w:r>
+            <w:proofErr w:type="spellStart"/>
             <w:r>
               <w:rPr>
                 <w:bCs/>
@@ -227,7 +228,18 @@
                 <w:szCs w:val="28"/>
                 <w:lang w:val="en-GB"/>
               </w:rPr>
-              <w:t>a Yao Stevens Joseph</w:t>
+              <w:t>a</w:t>
+            </w:r>
+            <w:proofErr w:type="spellEnd"/>
+            <w:r>
+              <w:rPr>
+                <w:bCs/>
+                <w:color w:val="1D1B11" w:themeColor="background2" w:themeShade="1A"/>
+                <w:sz w:val="28"/>
+                <w:szCs w:val="28"/>
+                <w:lang w:val="en-GB"/>
+              </w:rPr>
+              <w:t xml:space="preserve"> Yao Stevens Joseph</w:t>
             </w:r>
             <w:r>
               <w:rPr>
@@ -238,7 +250,29 @@
                 <w:lang w:val="en-GB"/>
               </w:rPr>
               <w:br/>
-              <w:t xml:space="preserve">   Tél. </w:t>
+              <w:t xml:space="preserve">   </w:t>
+            </w:r>
+            <w:proofErr w:type="spellStart"/>
+            <w:r>
+              <w:rPr>
+                <w:bCs/>
+                <w:color w:val="1D1B11" w:themeColor="background2" w:themeShade="1A"/>
+                <w:sz w:val="22"/>
+                <w:szCs w:val="22"/>
+                <w:lang w:val="en-GB"/>
+              </w:rPr>
+              <w:t>Tél</w:t>
+            </w:r>
+            <w:proofErr w:type="spellEnd"/>
+            <w:r>
+              <w:rPr>
+                <w:bCs/>
+                <w:color w:val="1D1B11" w:themeColor="background2" w:themeShade="1A"/>
+                <w:sz w:val="22"/>
+                <w:szCs w:val="22"/>
+                <w:lang w:val="en-GB"/>
+              </w:rPr>
+              <w:t>. </w:t>
             </w:r>
             <w:r>
               <w:rPr>
@@ -669,6 +703,7 @@
                             <w:szCs w:val="22"/>
                           </w:rPr>
                         </w:pPr>
+                        <w:proofErr w:type="spellStart"/>
                         <w:r>
                           <w:rPr>
                             <w:rStyle w:val="style6"/>
@@ -678,6 +713,7 @@
                           </w:rPr>
                           <w:t>Stack</w:t>
                         </w:r>
+                        <w:proofErr w:type="spellEnd"/>
                         <w:r>
                           <w:rPr>
                             <w:rStyle w:val="style6"/>
@@ -830,6 +866,14 @@
                             <w:szCs w:val="22"/>
                             <w:lang w:val="en-US"/>
                           </w:rPr>
+                          <w:t xml:space="preserve">Spring Batch, </w:t>
+                        </w:r>
+                        <w:r>
+                          <w:rPr>
+                            <w:sz w:val="22"/>
+                            <w:szCs w:val="22"/>
+                            <w:lang w:val="en-US"/>
+                          </w:rPr>
                           <w:t>JPA</w:t>
                         </w:r>
                         <w:r>
@@ -879,14 +923,6 @@
                             <w:lang w:val="en-US"/>
                           </w:rPr>
                           <w:t xml:space="preserve">JSON, YAML, </w:t>
-                        </w:r>
-                        <w:r>
-                          <w:rPr>
-                            <w:sz w:val="22"/>
-                            <w:szCs w:val="22"/>
-                            <w:lang w:val="en-US"/>
-                          </w:rPr>
-                          <w:t xml:space="preserve">Resttemplate, </w:t>
                         </w:r>
                       </w:p>
                       <w:p>
@@ -907,7 +943,72 @@
                             <w:szCs w:val="22"/>
                             <w:lang w:val="en-US"/>
                           </w:rPr>
-                          <w:t xml:space="preserve">      Spring Reactive WebClient, </w:t>
+                          <w:t xml:space="preserve">      </w:t>
+                        </w:r>
+                        <w:proofErr w:type="spellStart"/>
+                        <w:r>
+                          <w:rPr>
+                            <w:sz w:val="22"/>
+                            <w:szCs w:val="22"/>
+                            <w:lang w:val="en-US"/>
+                          </w:rPr>
+                          <w:t>RestT</w:t>
+                        </w:r>
+                        <w:r>
+                          <w:rPr>
+                            <w:sz w:val="22"/>
+                            <w:szCs w:val="22"/>
+                            <w:lang w:val="en-US"/>
+                          </w:rPr>
+                          <w:t>emplate</w:t>
+                        </w:r>
+                        <w:proofErr w:type="spellEnd"/>
+                        <w:r>
+                          <w:rPr>
+                            <w:sz w:val="22"/>
+                            <w:szCs w:val="22"/>
+                            <w:lang w:val="en-US"/>
+                          </w:rPr>
+                          <w:t xml:space="preserve">, </w:t>
+                        </w:r>
+                      </w:p>
+                      <w:p>
+                        <w:pPr>
+                          <w:pStyle w:val="ListParagraph"/>
+                          <w:tabs>
+                            <w:tab w:val="left" w:pos="7485"/>
+                          </w:tabs>
+                          <w:rPr>
+                            <w:sz w:val="22"/>
+                            <w:szCs w:val="22"/>
+                            <w:lang w:val="en-US"/>
+                          </w:rPr>
+                        </w:pPr>
+                        <w:r>
+                          <w:rPr>
+                            <w:sz w:val="22"/>
+                            <w:szCs w:val="22"/>
+                            <w:lang w:val="en-US"/>
+                          </w:rPr>
+                          <w:t xml:space="preserve">      Spring Reactive </w:t>
+                        </w:r>
+                        <w:proofErr w:type="spellStart"/>
+                        <w:r>
+                          <w:rPr>
+                            <w:sz w:val="22"/>
+                            <w:szCs w:val="22"/>
+                            <w:lang w:val="en-US"/>
+                          </w:rPr>
+                          <w:t>WebClient</w:t>
+                        </w:r>
+                        <w:proofErr w:type="spellEnd"/>
+                        <w:r>
+                          <w:rPr>
+                            <w:sz w:val="22"/>
+                            <w:szCs w:val="22"/>
+                            <w:lang w:val="en-US"/>
+                          </w:rPr>
+                          <w:t xml:space="preserve">, </w:t>
                         </w:r>
                         <w:r>
                           <w:rPr>
@@ -1041,32 +1142,52 @@
                           </w:rPr>
                           <w:t xml:space="preserve"> </w:t>
                         </w:r>
-                        <w:r>
-                          <w:rPr>
-                            <w:sz w:val="22"/>
-                            <w:szCs w:val="22"/>
-                            <w:lang w:val="en-US"/>
-                          </w:rPr>
-                          <w:t xml:space="preserve">Zuul, </w:t>
-                        </w:r>
-                        <w:r>
-                          <w:rPr>
-                            <w:sz w:val="22"/>
-                            <w:szCs w:val="22"/>
-                            <w:lang w:val="en-US"/>
-                          </w:rPr>
-                          <w:t>RabbitMQ</w:t>
-                        </w:r>
-                        <w:r>
-                          <w:rPr>
-                            <w:sz w:val="22"/>
-                            <w:szCs w:val="22"/>
-                            <w:lang w:val="en-US"/>
-                          </w:rPr>
-                          <w:t>, Hystrix</w:t>
+                        <w:proofErr w:type="spellStart"/>
+                        <w:r>
+                          <w:rPr>
+                            <w:sz w:val="22"/>
+                            <w:szCs w:val="22"/>
+                            <w:lang w:val="en-US"/>
+                          </w:rPr>
+                          <w:t>Zuul</w:t>
+                        </w:r>
+                        <w:proofErr w:type="spellEnd"/>
+                        <w:r>
+                          <w:rPr>
+                            <w:sz w:val="22"/>
+                            <w:szCs w:val="22"/>
+                            <w:lang w:val="en-US"/>
+                          </w:rPr>
+                          <w:t xml:space="preserve">, </w:t>
+                        </w:r>
+                        <w:r>
+                          <w:rPr>
+                            <w:sz w:val="22"/>
+                            <w:szCs w:val="22"/>
+                            <w:lang w:val="en-US"/>
+                          </w:rPr>
+                          <w:t>Kafka</w:t>
                         </w:r>
                         <w:bookmarkStart w:id="0" w:name="_GoBack"/>
                         <w:bookmarkEnd w:id="0"/>
+                        <w:r>
+                          <w:rPr>
+                            <w:sz w:val="22"/>
+                            <w:szCs w:val="22"/>
+                            <w:lang w:val="en-US"/>
+                          </w:rPr>
+                          <w:t xml:space="preserve">, </w:t>
+                        </w:r>
+                        <w:proofErr w:type="spellStart"/>
+                        <w:r>
+                          <w:rPr>
+                            <w:sz w:val="22"/>
+                            <w:szCs w:val="22"/>
+                            <w:lang w:val="en-US"/>
+                          </w:rPr>
+                          <w:t>Hystrix</w:t>
+                        </w:r>
+                        <w:proofErr w:type="spellEnd"/>
                         <w:r>
                           <w:rPr>
                             <w:sz w:val="22"/>
@@ -1138,13 +1259,23 @@
                           </w:rPr>
                           <w:t>Hibernate/</w:t>
                         </w:r>
-                        <w:r>
-                          <w:rPr>
-                            <w:sz w:val="22"/>
-                            <w:szCs w:val="22"/>
-                            <w:lang w:val="en-US"/>
-                          </w:rPr>
-                          <w:t xml:space="preserve">EclipseLink), JSF, JSP, </w:t>
+                        <w:proofErr w:type="spellStart"/>
+                        <w:r>
+                          <w:rPr>
+                            <w:sz w:val="22"/>
+                            <w:szCs w:val="22"/>
+                            <w:lang w:val="en-US"/>
+                          </w:rPr>
+                          <w:t>EclipseLink</w:t>
+                        </w:r>
+                        <w:proofErr w:type="spellEnd"/>
+                        <w:r>
+                          <w:rPr>
+                            <w:sz w:val="22"/>
+                            <w:szCs w:val="22"/>
+                            <w:lang w:val="en-US"/>
+                          </w:rPr>
+                          <w:t xml:space="preserve">), JSF, JSP, </w:t>
                         </w:r>
                         <w:r>
                           <w:rPr>
@@ -1160,8 +1291,18 @@
                             <w:szCs w:val="22"/>
                             <w:lang w:val="en-US"/>
                           </w:rPr>
-                          <w:t>, JAAS, GlassFish</w:t>
-                        </w:r>
+                          <w:t xml:space="preserve">, JAAS, </w:t>
+                        </w:r>
+                        <w:proofErr w:type="spellStart"/>
+                        <w:r>
+                          <w:rPr>
+                            <w:sz w:val="22"/>
+                            <w:szCs w:val="22"/>
+                            <w:lang w:val="en-US"/>
+                          </w:rPr>
+                          <w:t>GlassFish</w:t>
+                        </w:r>
+                        <w:proofErr w:type="spellEnd"/>
                       </w:p>
                       <w:p>
                         <w:pPr>
@@ -1189,8 +1330,19 @@
                             <w:szCs w:val="22"/>
                             <w:lang w:val="en-US"/>
                           </w:rPr>
-                          <w:t>Tests unitaires</w:t>
-                        </w:r>
+                          <w:t xml:space="preserve">Tests </w:t>
+                        </w:r>
+                        <w:proofErr w:type="spellStart"/>
+                        <w:r>
+                          <w:rPr>
+                            <w:b/>
+                            <w:sz w:val="22"/>
+                            <w:szCs w:val="22"/>
+                            <w:lang w:val="en-US"/>
+                          </w:rPr>
+                          <w:t>unitaires</w:t>
+                        </w:r>
+                        <w:proofErr w:type="spellEnd"/>
                         <w:r>
                           <w:rPr>
                             <w:sz w:val="22"/>
@@ -1207,6 +1359,7 @@
                           </w:rPr>
                           <w:t xml:space="preserve">, </w:t>
                         </w:r>
+                        <w:proofErr w:type="spellStart"/>
                         <w:r>
                           <w:rPr>
                             <w:sz w:val="22"/>
@@ -1215,6 +1368,7 @@
                           </w:rPr>
                           <w:t>Mockito</w:t>
                         </w:r>
+                        <w:proofErr w:type="spellEnd"/>
                         <w:r>
                           <w:rPr>
                             <w:sz w:val="22"/>
@@ -1272,7 +1426,25 @@
                             <w:szCs w:val="22"/>
                             <w:lang w:val="en-US"/>
                           </w:rPr>
-                          <w:t>MySQL, Postgresql, Oracle</w:t>
+                          <w:t xml:space="preserve">MySQL, </w:t>
+                        </w:r>
+                        <w:proofErr w:type="spellStart"/>
+                        <w:r>
+                          <w:rPr>
+                            <w:sz w:val="22"/>
+                            <w:szCs w:val="22"/>
+                            <w:lang w:val="en-US"/>
+                          </w:rPr>
+                          <w:t>Postgresql</w:t>
+                        </w:r>
+                        <w:proofErr w:type="spellEnd"/>
+                        <w:r>
+                          <w:rPr>
+                            <w:sz w:val="22"/>
+                            <w:szCs w:val="22"/>
+                            <w:lang w:val="en-US"/>
+                          </w:rPr>
+                          <w:t>, Oracle</w:t>
                         </w:r>
                         <w:r>
                           <w:rPr>
@@ -1325,8 +1497,18 @@
                             <w:szCs w:val="22"/>
                             <w:lang w:val="en-US"/>
                           </w:rPr>
-                          <w:t>: JasperReport</w:t>
-                        </w:r>
+                          <w:t xml:space="preserve">: </w:t>
+                        </w:r>
+                        <w:proofErr w:type="spellStart"/>
+                        <w:r>
+                          <w:rPr>
+                            <w:sz w:val="22"/>
+                            <w:szCs w:val="22"/>
+                            <w:lang w:val="en-US"/>
+                          </w:rPr>
+                          <w:t>JasperReport</w:t>
+                        </w:r>
+                        <w:proofErr w:type="spellEnd"/>
                         <w:r>
                           <w:rPr>
                             <w:b/>
@@ -1362,13 +1544,23 @@
                           </w:rPr>
                           <w:t xml:space="preserve"> : </w:t>
                         </w:r>
-                        <w:r>
-                          <w:rPr>
-                            <w:sz w:val="22"/>
-                            <w:szCs w:val="22"/>
-                            <w:lang w:val="en-US"/>
-                          </w:rPr>
-                          <w:t xml:space="preserve">Git, Maven </w:t>
+                        <w:proofErr w:type="spellStart"/>
+                        <w:r>
+                          <w:rPr>
+                            <w:sz w:val="22"/>
+                            <w:szCs w:val="22"/>
+                            <w:lang w:val="en-US"/>
+                          </w:rPr>
+                          <w:t>Git</w:t>
+                        </w:r>
+                        <w:proofErr w:type="spellEnd"/>
+                        <w:r>
+                          <w:rPr>
+                            <w:sz w:val="22"/>
+                            <w:szCs w:val="22"/>
+                            <w:lang w:val="en-US"/>
+                          </w:rPr>
+                          <w:t xml:space="preserve">, Maven </w:t>
                         </w:r>
                         <w:r>
                           <w:rPr>
@@ -1417,8 +1609,18 @@
                             <w:szCs w:val="22"/>
                             <w:lang w:val="en-US"/>
                           </w:rPr>
-                          <w:t>: Redmine</w:t>
-                        </w:r>
+                          <w:t xml:space="preserve">: </w:t>
+                        </w:r>
+                        <w:proofErr w:type="spellStart"/>
+                        <w:r>
+                          <w:rPr>
+                            <w:sz w:val="22"/>
+                            <w:szCs w:val="22"/>
+                            <w:lang w:val="en-US"/>
+                          </w:rPr>
+                          <w:t>Redmine</w:t>
+                        </w:r>
+                        <w:proofErr w:type="spellEnd"/>
                       </w:p>
                       <w:p>
                         <w:pPr>
@@ -1454,8 +1656,36 @@
                             <w:szCs w:val="22"/>
                             <w:lang w:val="en-US"/>
                           </w:rPr>
-                          <w:t>: Hazelcast, Redis</w:t>
-                        </w:r>
+                          <w:t xml:space="preserve">: </w:t>
+                        </w:r>
+                        <w:proofErr w:type="spellStart"/>
+                        <w:r>
+                          <w:rPr>
+                            <w:sz w:val="22"/>
+                            <w:szCs w:val="22"/>
+                            <w:lang w:val="en-US"/>
+                          </w:rPr>
+                          <w:t>Hazelcast</w:t>
+                        </w:r>
+                        <w:proofErr w:type="spellEnd"/>
+                        <w:r>
+                          <w:rPr>
+                            <w:sz w:val="22"/>
+                            <w:szCs w:val="22"/>
+                            <w:lang w:val="en-US"/>
+                          </w:rPr>
+                          <w:t xml:space="preserve">, </w:t>
+                        </w:r>
+                        <w:proofErr w:type="spellStart"/>
+                        <w:r>
+                          <w:rPr>
+                            <w:sz w:val="22"/>
+                            <w:szCs w:val="22"/>
+                            <w:lang w:val="en-US"/>
+                          </w:rPr>
+                          <w:t>Redis</w:t>
+                        </w:r>
+                        <w:proofErr w:type="spellEnd"/>
                         <w:r>
                           <w:rPr>
                             <w:sz w:val="22"/>
@@ -1464,6 +1694,7 @@
                           </w:rPr>
                           <w:t xml:space="preserve"> | </w:t>
                         </w:r>
+                        <w:proofErr w:type="spellStart"/>
                         <w:r>
                           <w:rPr>
                             <w:b/>
@@ -1473,6 +1704,7 @@
                           </w:rPr>
                           <w:t>Journalisation</w:t>
                         </w:r>
+                        <w:proofErr w:type="spellEnd"/>
                         <w:r>
                           <w:rPr>
                             <w:sz w:val="22"/>
@@ -1542,8 +1774,9 @@
                             <w:szCs w:val="22"/>
                             <w:lang w:val="en-US"/>
                           </w:rPr>
-                          <w:t xml:space="preserve">       D</w:t>
-                        </w:r>
+                          <w:t xml:space="preserve">       </w:t>
+                        </w:r>
+                        <w:proofErr w:type="spellStart"/>
                         <w:r>
                           <w:rPr>
                             <w:b/>
@@ -1551,7 +1784,7 @@
                             <w:szCs w:val="22"/>
                             <w:lang w:val="en-US"/>
                           </w:rPr>
-                          <w:t xml:space="preserve">éploiement </w:t>
+                          <w:t>D</w:t>
                         </w:r>
                         <w:r>
                           <w:rPr>
@@ -1560,6 +1793,25 @@
                             <w:szCs w:val="22"/>
                             <w:lang w:val="en-US"/>
                           </w:rPr>
+                          <w:t>éploiement</w:t>
+                        </w:r>
+                        <w:proofErr w:type="spellEnd"/>
+                        <w:r>
+                          <w:rPr>
+                            <w:b/>
+                            <w:sz w:val="22"/>
+                            <w:szCs w:val="22"/>
+                            <w:lang w:val="en-US"/>
+                          </w:rPr>
+                          <w:t xml:space="preserve"> </w:t>
+                        </w:r>
+                        <w:r>
+                          <w:rPr>
+                            <w:b/>
+                            <w:sz w:val="22"/>
+                            <w:szCs w:val="22"/>
+                            <w:lang w:val="en-US"/>
+                          </w:rPr>
                           <w:t>Cloud</w:t>
                         </w:r>
                         <w:r>
@@ -1568,7 +1820,25 @@
                             <w:szCs w:val="22"/>
                             <w:lang w:val="en-US"/>
                           </w:rPr>
-                          <w:t> :AWS (EC2, ECS, Fargate, D</w:t>
+                          <w:t xml:space="preserve"> :AWS (EC2, ECS, </w:t>
+                        </w:r>
+                        <w:proofErr w:type="spellStart"/>
+                        <w:r>
+                          <w:rPr>
+                            <w:sz w:val="22"/>
+                            <w:szCs w:val="22"/>
+                            <w:lang w:val="en-US"/>
+                          </w:rPr>
+                          <w:t>Fargate</w:t>
+                        </w:r>
+                        <w:proofErr w:type="spellEnd"/>
+                        <w:r>
+                          <w:rPr>
+                            <w:sz w:val="22"/>
+                            <w:szCs w:val="22"/>
+                            <w:lang w:val="en-US"/>
+                          </w:rPr>
+                          <w:t>, D</w:t>
                         </w:r>
                         <w:r>
                           <w:rPr>
@@ -1625,8 +1895,18 @@
                             <w:sz w:val="22"/>
                             <w:szCs w:val="22"/>
                           </w:rPr>
-                          <w:t>Python Backend</w:t>
-                        </w:r>
+                          <w:t xml:space="preserve">Python </w:t>
+                        </w:r>
+                        <w:proofErr w:type="spellStart"/>
+                        <w:r>
+                          <w:rPr>
+                            <w:b/>
+                            <w:sz w:val="22"/>
+                            <w:szCs w:val="22"/>
+                          </w:rPr>
+                          <w:t>Backend</w:t>
+                        </w:r>
+                        <w:proofErr w:type="spellEnd"/>
                         <w:r>
                           <w:rPr>
                             <w:sz w:val="22"/>
@@ -1652,24 +1932,46 @@
                             <w:b/>
                             <w:sz w:val="22"/>
                             <w:szCs w:val="22"/>
-                            <w:lang w:val="en-US"/>
                           </w:rPr>
                         </w:pPr>
                         <w:r>
                           <w:rPr>
                             <w:sz w:val="22"/>
                             <w:szCs w:val="22"/>
-                            <w:lang w:val="en-US"/>
                           </w:rPr>
                           <w:t xml:space="preserve"> </w:t>
                         </w:r>
-                        <w:r>
-                          <w:rPr>
-                            <w:sz w:val="22"/>
-                            <w:szCs w:val="22"/>
-                            <w:lang w:val="en-US"/>
-                          </w:rPr>
-                          <w:t>Core Python, DJANGO Framework, Flask, REST API, JSON, YAML</w:t>
+                        <w:proofErr w:type="spellStart"/>
+                        <w:r>
+                          <w:rPr>
+                            <w:sz w:val="22"/>
+                            <w:szCs w:val="22"/>
+                          </w:rPr>
+                          <w:t>Core</w:t>
+                        </w:r>
+                        <w:proofErr w:type="spellEnd"/>
+                        <w:r>
+                          <w:rPr>
+                            <w:sz w:val="22"/>
+                            <w:szCs w:val="22"/>
+                          </w:rPr>
+                          <w:t xml:space="preserve"> Python, DJANGO Framework, </w:t>
+                        </w:r>
+                        <w:proofErr w:type="spellStart"/>
+                        <w:r>
+                          <w:rPr>
+                            <w:sz w:val="22"/>
+                            <w:szCs w:val="22"/>
+                          </w:rPr>
+                          <w:t>Flask</w:t>
+                        </w:r>
+                        <w:proofErr w:type="spellEnd"/>
+                        <w:r>
+                          <w:rPr>
+                            <w:sz w:val="22"/>
+                            <w:szCs w:val="22"/>
+                          </w:rPr>
+                          <w:t>, REST API, JSON, YAML</w:t>
                         </w:r>
                       </w:p>
                     </w:tc>
@@ -1806,6 +2108,7 @@
                             <w:rFonts w:ascii="Calibri" w:hAnsi="Calibri" w:cs="Calibri"/>
                           </w:rPr>
                         </w:pPr>
+                        <w:proofErr w:type="spellStart"/>
                         <w:r>
                           <w:rPr>
                             <w:rFonts w:ascii="Calibri" w:hAnsi="Calibri" w:cs="Calibri"/>
@@ -1820,7 +2123,16 @@
                             <w:sz w:val="28"/>
                             <w:szCs w:val="28"/>
                           </w:rPr>
-                          <w:t xml:space="preserve">ointfocal </w:t>
+                          <w:t>ointfocal</w:t>
+                        </w:r>
+                        <w:proofErr w:type="spellEnd"/>
+                        <w:r>
+                          <w:rPr>
+                            <w:rFonts w:ascii="Calibri" w:hAnsi="Calibri" w:cs="Calibri"/>
+                            <w:sz w:val="28"/>
+                            <w:szCs w:val="28"/>
+                          </w:rPr>
+                          <w:t xml:space="preserve"> </w:t>
                         </w:r>
                         <w:r>
                           <w:rPr>
@@ -1895,7 +2207,21 @@
                           <w:rPr>
                             <w:lang w:eastAsia="ar-SA"/>
                           </w:rPr>
-                          <w:t xml:space="preserve">Développement backend d’une application </w:t>
+                          <w:t xml:space="preserve">Développement </w:t>
+                        </w:r>
+                        <w:proofErr w:type="spellStart"/>
+                        <w:r>
+                          <w:rPr>
+                            <w:lang w:eastAsia="ar-SA"/>
+                          </w:rPr>
+                          <w:t>backend</w:t>
+                        </w:r>
+                        <w:proofErr w:type="spellEnd"/>
+                        <w:r>
+                          <w:rPr>
+                            <w:lang w:eastAsia="ar-SA"/>
+                          </w:rPr>
+                          <w:t xml:space="preserve"> d’une application </w:t>
                         </w:r>
                         <w:r>
                           <w:rPr>
@@ -2001,6 +2327,7 @@
                           </w:rPr>
                           <w:t xml:space="preserve">JSON, YAML, </w:t>
                         </w:r>
+                        <w:proofErr w:type="spellStart"/>
                         <w:r>
                           <w:rPr>
                             <w:b w:val="0"/>
@@ -2009,8 +2336,9 @@
                             <w:szCs w:val="22"/>
                             <w:lang w:val="en-US"/>
                           </w:rPr>
-                          <w:t xml:space="preserve">resttemplate, </w:t>
-                        </w:r>
+                          <w:t>resttemplate</w:t>
+                        </w:r>
+                        <w:proofErr w:type="spellEnd"/>
                         <w:r>
                           <w:rPr>
                             <w:b w:val="0"/>
@@ -2019,7 +2347,7 @@
                             <w:szCs w:val="22"/>
                             <w:lang w:val="en-US"/>
                           </w:rPr>
-                          <w:t xml:space="preserve">Swagger, </w:t>
+                          <w:t xml:space="preserve">, </w:t>
                         </w:r>
                         <w:r>
                           <w:rPr>
@@ -2029,8 +2357,20 @@
                             <w:szCs w:val="22"/>
                             <w:lang w:val="en-US"/>
                           </w:rPr>
+                          <w:t xml:space="preserve">Swagger, </w:t>
+                        </w:r>
+                        <w:proofErr w:type="spellStart"/>
+                        <w:r>
+                          <w:rPr>
+                            <w:b w:val="0"/>
+                            <w:color w:val="0F243E" w:themeColor="text2" w:themeShade="80"/>
+                            <w:sz w:val="22"/>
+                            <w:szCs w:val="22"/>
+                            <w:lang w:val="en-US"/>
+                          </w:rPr>
                           <w:t>JasperReports</w:t>
                         </w:r>
+                        <w:proofErr w:type="spellEnd"/>
                         <w:r>
                           <w:rPr>
                             <w:b w:val="0"/>
@@ -2194,6 +2534,7 @@
                             <w:rFonts w:ascii="Calibri" w:hAnsi="Calibri" w:cs="Calibri"/>
                           </w:rPr>
                         </w:pPr>
+                        <w:proofErr w:type="spellStart"/>
                         <w:r>
                           <w:rPr>
                             <w:rFonts w:ascii="Calibri" w:hAnsi="Calibri" w:cs="Calibri"/>
@@ -2208,7 +2549,16 @@
                             <w:sz w:val="28"/>
                             <w:szCs w:val="28"/>
                           </w:rPr>
-                          <w:t xml:space="preserve">ranstelecom </w:t>
+                          <w:t>ranstelecom</w:t>
+                        </w:r>
+                        <w:proofErr w:type="spellEnd"/>
+                        <w:r>
+                          <w:rPr>
+                            <w:rFonts w:ascii="Calibri" w:hAnsi="Calibri" w:cs="Calibri"/>
+                            <w:sz w:val="28"/>
+                            <w:szCs w:val="28"/>
+                          </w:rPr>
+                          <w:t xml:space="preserve"> </w:t>
                         </w:r>
                         <w:r>
                           <w:rPr>
@@ -2541,8 +2891,20 @@
                             <w:szCs w:val="22"/>
                             <w:lang w:val="en-US"/>
                           </w:rPr>
-                          <w:t>, Redmine</w:t>
-                        </w:r>
+                          <w:t xml:space="preserve">, </w:t>
+                        </w:r>
+                        <w:proofErr w:type="spellStart"/>
+                        <w:r>
+                          <w:rPr>
+                            <w:b w:val="0"/>
+                            <w:color w:val="0F243E" w:themeColor="text2" w:themeShade="80"/>
+                            <w:sz w:val="22"/>
+                            <w:szCs w:val="22"/>
+                            <w:lang w:val="en-US"/>
+                          </w:rPr>
+                          <w:t>Redmine</w:t>
+                        </w:r>
+                        <w:proofErr w:type="spellEnd"/>
                       </w:p>
                     </w:tc>
                   </w:tr>
@@ -2955,6 +3317,7 @@
                             <w:rFonts w:ascii="Calibri" w:hAnsi="Calibri" w:cs="Calibri"/>
                           </w:rPr>
                         </w:pPr>
+                        <w:proofErr w:type="spellStart"/>
                         <w:r>
                           <w:rPr>
                             <w:rFonts w:ascii="Calibri" w:hAnsi="Calibri" w:cs="Calibri"/>
@@ -2971,6 +3334,7 @@
                           </w:rPr>
                           <w:t>ompetences</w:t>
                         </w:r>
+                        <w:proofErr w:type="spellEnd"/>
                         <w:r>
                           <w:rPr>
                             <w:rFonts w:ascii="Calibri" w:hAnsi="Calibri" w:cs="Calibri"/>
@@ -3108,7 +3472,25 @@
                             <w:szCs w:val="22"/>
                             <w:lang w:eastAsia="ar-SA"/>
                           </w:rPr>
-                          <w:t>Call Detail Records)</w:t>
+                          <w:t xml:space="preserve">Call </w:t>
+                        </w:r>
+                        <w:proofErr w:type="spellStart"/>
+                        <w:r>
+                          <w:rPr>
+                            <w:sz w:val="22"/>
+                            <w:szCs w:val="22"/>
+                            <w:lang w:eastAsia="ar-SA"/>
+                          </w:rPr>
+                          <w:t>Detail</w:t>
+                        </w:r>
+                        <w:proofErr w:type="spellEnd"/>
+                        <w:r>
+                          <w:rPr>
+                            <w:sz w:val="22"/>
+                            <w:szCs w:val="22"/>
+                            <w:lang w:eastAsia="ar-SA"/>
+                          </w:rPr>
+                          <w:t xml:space="preserve"> Records)</w:t>
                         </w:r>
                         <w:r>
                           <w:rPr>
@@ -3349,8 +3731,9 @@
                             <w:szCs w:val="22"/>
                             <w:lang w:val="en-US"/>
                           </w:rPr>
-                          <w:t>, HTAcces</w:t>
-                        </w:r>
+                          <w:t xml:space="preserve">, </w:t>
+                        </w:r>
+                        <w:proofErr w:type="spellStart"/>
                         <w:r>
                           <w:rPr>
                             <w:b w:val="0"/>
@@ -3359,8 +3742,19 @@
                             <w:szCs w:val="22"/>
                             <w:lang w:val="en-US"/>
                           </w:rPr>
+                          <w:t>HTAcces</w:t>
+                        </w:r>
+                        <w:r>
+                          <w:rPr>
+                            <w:b w:val="0"/>
+                            <w:color w:val="0F243E" w:themeColor="text2" w:themeShade="80"/>
+                            <w:sz w:val="22"/>
+                            <w:szCs w:val="22"/>
+                            <w:lang w:val="en-US"/>
+                          </w:rPr>
                           <w:t>s</w:t>
                         </w:r>
+                        <w:proofErr w:type="spellEnd"/>
                       </w:p>
                     </w:tc>
                   </w:tr>
@@ -3624,8 +4018,16 @@
                           <w:rPr>
                             <w:lang w:eastAsia="ar-SA"/>
                           </w:rPr>
-                          <w:t>Projet AuthentificationCNI</w:t>
-                        </w:r>
+                          <w:t xml:space="preserve">Projet </w:t>
+                        </w:r>
+                        <w:proofErr w:type="spellStart"/>
+                        <w:r>
+                          <w:rPr>
+                            <w:lang w:eastAsia="ar-SA"/>
+                          </w:rPr>
+                          <w:t>AuthentificationCNI</w:t>
+                        </w:r>
+                        <w:proofErr w:type="spellEnd"/>
                       </w:p>
                       <w:p>
                         <w:pPr>
@@ -3674,7 +4076,21 @@
                           <w:rPr>
                             <w:lang w:eastAsia="ar-SA"/>
                           </w:rPr>
-                          <w:t xml:space="preserve">Projet RechercheID </w:t>
+                          <w:t xml:space="preserve">Projet </w:t>
+                        </w:r>
+                        <w:proofErr w:type="spellStart"/>
+                        <w:r>
+                          <w:rPr>
+                            <w:lang w:eastAsia="ar-SA"/>
+                          </w:rPr>
+                          <w:t>RechercheID</w:t>
+                        </w:r>
+                        <w:proofErr w:type="spellEnd"/>
+                        <w:r>
+                          <w:rPr>
+                            <w:lang w:eastAsia="ar-SA"/>
+                          </w:rPr>
+                          <w:t xml:space="preserve"> </w:t>
                         </w:r>
                       </w:p>
                       <w:p>
@@ -3819,6 +4235,7 @@
                           </w:rPr>
                           <w:t xml:space="preserve">Spring Boot, Spring Data, Spring Security, JPA (Hibernate), REST API, </w:t>
                         </w:r>
+                        <w:proofErr w:type="spellStart"/>
                         <w:r>
                           <w:rPr>
                             <w:b w:val="0"/>
@@ -3827,8 +4244,9 @@
                             <w:szCs w:val="22"/>
                             <w:lang w:val="en-US"/>
                           </w:rPr>
-                          <w:t xml:space="preserve">resttemplate, </w:t>
-                        </w:r>
+                          <w:t>resttemplate</w:t>
+                        </w:r>
+                        <w:proofErr w:type="spellEnd"/>
                         <w:r>
                           <w:rPr>
                             <w:b w:val="0"/>
@@ -3837,8 +4255,20 @@
                             <w:szCs w:val="22"/>
                             <w:lang w:val="en-US"/>
                           </w:rPr>
+                          <w:t xml:space="preserve">, </w:t>
+                        </w:r>
+                        <w:proofErr w:type="spellStart"/>
+                        <w:r>
+                          <w:rPr>
+                            <w:b w:val="0"/>
+                            <w:color w:val="0F243E" w:themeColor="text2" w:themeShade="80"/>
+                            <w:sz w:val="22"/>
+                            <w:szCs w:val="22"/>
+                            <w:lang w:val="en-US"/>
+                          </w:rPr>
                           <w:t>JasperReports</w:t>
                         </w:r>
+                        <w:proofErr w:type="spellEnd"/>
                         <w:r>
                           <w:rPr>
                             <w:b w:val="0"/>
@@ -3913,7 +4343,31 @@
                             <w:szCs w:val="22"/>
                             <w:lang w:val="en-US" w:eastAsia="ar-SA"/>
                           </w:rPr>
-                          <w:t>MySQL, JasperReports,  Glassfish</w:t>
+                          <w:t xml:space="preserve">MySQL, </w:t>
+                        </w:r>
+                        <w:proofErr w:type="spellStart"/>
+                        <w:r>
+                          <w:rPr>
+                            <w:rFonts w:ascii="Arial" w:hAnsi="Arial"/>
+                            <w:smallCaps/>
+                            <w:color w:val="0F243E" w:themeColor="text2" w:themeShade="80"/>
+                            <w:sz w:val="22"/>
+                            <w:szCs w:val="22"/>
+                            <w:lang w:val="en-US" w:eastAsia="ar-SA"/>
+                          </w:rPr>
+                          <w:t>JasperReports</w:t>
+                        </w:r>
+                        <w:proofErr w:type="spellEnd"/>
+                        <w:r>
+                          <w:rPr>
+                            <w:rFonts w:ascii="Arial" w:hAnsi="Arial"/>
+                            <w:smallCaps/>
+                            <w:color w:val="0F243E" w:themeColor="text2" w:themeShade="80"/>
+                            <w:sz w:val="22"/>
+                            <w:szCs w:val="22"/>
+                            <w:lang w:val="en-US" w:eastAsia="ar-SA"/>
+                          </w:rPr>
+                          <w:t>,  Glassfish</w:t>
                         </w:r>
                       </w:p>
                     </w:tc>
@@ -4127,8 +4581,9 @@
                             <w:szCs w:val="22"/>
                             <w:lang w:val="en-US"/>
                           </w:rPr>
-                          <w:t xml:space="preserve"> EE, JPA, JSF, EJB, JAAS, MySQL, JasperReports, Glassfish</w:t>
-                        </w:r>
+                          <w:t xml:space="preserve"> EE, JPA, JSF, EJB, JAAS, MySQL, </w:t>
+                        </w:r>
+                        <w:proofErr w:type="spellStart"/>
                         <w:r>
                           <w:rPr>
                             <w:b w:val="0"/>
@@ -4137,8 +4592,41 @@
                             <w:szCs w:val="22"/>
                             <w:lang w:val="en-US"/>
                           </w:rPr>
-                          <w:t>, Redmine</w:t>
-                        </w:r>
+                          <w:t>JasperReports</w:t>
+                        </w:r>
+                        <w:proofErr w:type="spellEnd"/>
+                        <w:r>
+                          <w:rPr>
+                            <w:b w:val="0"/>
+                            <w:color w:val="0F243E" w:themeColor="text2" w:themeShade="80"/>
+                            <w:sz w:val="22"/>
+                            <w:szCs w:val="22"/>
+                            <w:lang w:val="en-US"/>
+                          </w:rPr>
+                          <w:t>, Glassfish</w:t>
+                        </w:r>
+                        <w:r>
+                          <w:rPr>
+                            <w:b w:val="0"/>
+                            <w:color w:val="0F243E" w:themeColor="text2" w:themeShade="80"/>
+                            <w:sz w:val="22"/>
+                            <w:szCs w:val="22"/>
+                            <w:lang w:val="en-US"/>
+                          </w:rPr>
+                          <w:t xml:space="preserve">, </w:t>
+                        </w:r>
+                        <w:proofErr w:type="spellStart"/>
+                        <w:r>
+                          <w:rPr>
+                            <w:b w:val="0"/>
+                            <w:color w:val="0F243E" w:themeColor="text2" w:themeShade="80"/>
+                            <w:sz w:val="22"/>
+                            <w:szCs w:val="22"/>
+                            <w:lang w:val="en-US"/>
+                          </w:rPr>
+                          <w:t>Redmine</w:t>
+                        </w:r>
+                        <w:proofErr w:type="spellEnd"/>
                       </w:p>
                     </w:tc>
                   </w:tr>
@@ -4298,8 +4786,13 @@
                           </w:numPr>
                         </w:pPr>
                         <w:r>
-                          <w:t>Projet Geolis</w:t>
-                        </w:r>
+                          <w:t xml:space="preserve">Projet </w:t>
+                        </w:r>
+                        <w:proofErr w:type="spellStart"/>
+                        <w:r>
+                          <w:t>Geolis</w:t>
+                        </w:r>
+                        <w:proofErr w:type="spellEnd"/>
                         <w:r>
                           <w:t xml:space="preserve"> : </w:t>
                         </w:r>
@@ -4391,8 +4884,9 @@
                             <w:sz w:val="22"/>
                             <w:szCs w:val="22"/>
                           </w:rPr>
-                          <w:t xml:space="preserve"> Servlet, Tomcat, MySQL, XML, SOAP</w:t>
-                        </w:r>
+                          <w:t xml:space="preserve"> Servlet, </w:t>
+                        </w:r>
+                        <w:proofErr w:type="spellStart"/>
                         <w:r>
                           <w:rPr>
                             <w:b w:val="0"/>
@@ -4400,8 +4894,38 @@
                             <w:sz w:val="22"/>
                             <w:szCs w:val="22"/>
                           </w:rPr>
-                          <w:t>, Redmine</w:t>
-                        </w:r>
+                          <w:t>Tomcat</w:t>
+                        </w:r>
+                        <w:proofErr w:type="spellEnd"/>
+                        <w:r>
+                          <w:rPr>
+                            <w:b w:val="0"/>
+                            <w:color w:val="0F243E" w:themeColor="text2" w:themeShade="80"/>
+                            <w:sz w:val="22"/>
+                            <w:szCs w:val="22"/>
+                          </w:rPr>
+                          <w:t>, MySQL, XML, SOAP</w:t>
+                        </w:r>
+                        <w:r>
+                          <w:rPr>
+                            <w:b w:val="0"/>
+                            <w:color w:val="0F243E" w:themeColor="text2" w:themeShade="80"/>
+                            <w:sz w:val="22"/>
+                            <w:szCs w:val="22"/>
+                          </w:rPr>
+                          <w:t xml:space="preserve">, </w:t>
+                        </w:r>
+                        <w:proofErr w:type="spellStart"/>
+                        <w:r>
+                          <w:rPr>
+                            <w:b w:val="0"/>
+                            <w:color w:val="0F243E" w:themeColor="text2" w:themeShade="80"/>
+                            <w:sz w:val="22"/>
+                            <w:szCs w:val="22"/>
+                          </w:rPr>
+                          <w:t>Redmine</w:t>
+                        </w:r>
+                        <w:proofErr w:type="spellEnd"/>
                       </w:p>
                     </w:tc>
                   </w:tr>
@@ -5511,7 +6035,7 @@
         <v:path o:extrusionok="f" gradientshapeok="t" o:connecttype="rect"/>
         <o:lock v:ext="edit" aspectratio="t"/>
       </v:shapetype>
-      <v:shape id="_x0000_i1031" type="#_x0000_t75" style="width:11.25pt;height:11.25pt" o:bullet="t">
+      <v:shape id="_x0000_i1028" type="#_x0000_t75" style="width:11.25pt;height:11.25pt" o:bullet="t">
         <v:imagedata r:id="rId1" o:title="mso13"/>
       </v:shape>
     </w:pict>
@@ -9585,7 +10109,7 @@
 </file>
 
 <file path=customXml/itemProps1.xml><?xml version="1.0" encoding="utf-8"?>
-<ds:datastoreItem xmlns:ds="http://schemas.openxmlformats.org/officeDocument/2006/customXml" ds:itemID="{1B5ED9F6-76CB-442C-91A2-56549DA92BC1}">
+<ds:datastoreItem xmlns:ds="http://schemas.openxmlformats.org/officeDocument/2006/customXml" ds:itemID="{DA8A126B-14D1-49D0-A463-880CF394BD52}">
   <ds:schemaRefs>
     <ds:schemaRef ds:uri="http://schemas.openxmlformats.org/officeDocument/2006/bibliography"/>
   </ds:schemaRefs>

</xml_diff>